<commit_message>
Script 1067, 1070, 1071 clase Mis Documentos
</commit_message>
<xml_diff>
--- a/Evidencia/DEC_1062.docx
+++ b/Evidencia/DEC_1062.docx
@@ -37,12 +37,12 @@
         <w:drawing>
           <wp:inline distT="0" distR="0" distB="0" distL="0">
             <wp:extent cx="5080000" cy="5080000"/>
-            <wp:docPr id="0" name="Drawing 0" descr="C:\Users\Laura Andrade\eclipse-workspace\Dec5\screenshots\DEC_1062-Captura-Login_por_Identidad_Digital155754.jpg"/>
-            <a:graphic xmlns:a="http://schemas.openxmlformats.org/drawingml/2006/main">
-              <a:graphicData uri="http://schemas.openxmlformats.org/drawingml/2006/picture">
-                <pic:pic xmlns:pic="http://schemas.openxmlformats.org/drawingml/2006/picture">
-                  <pic:nvPicPr>
-                    <pic:cNvPr id="0" name="Picture 0" descr="C:\Users\Laura Andrade\eclipse-workspace\Dec5\screenshots\DEC_1062-Captura-Login_por_Identidad_Digital155754.jpg"/>
+            <wp:docPr id="0" name="Drawing 0" descr="C:\Users\Laura Andrade\eclipse-workspace\Dec5\screenshots\DEC_1062-Captura-Login_por_Identidad_Digital113717.jpg"/>
+            <a:graphic xmlns:a="http://schemas.openxmlformats.org/drawingml/2006/main">
+              <a:graphicData uri="http://schemas.openxmlformats.org/drawingml/2006/picture">
+                <pic:pic xmlns:pic="http://schemas.openxmlformats.org/drawingml/2006/picture">
+                  <pic:nvPicPr>
+                    <pic:cNvPr id="0" name="Picture 0" descr="C:\Users\Laura Andrade\eclipse-workspace\Dec5\screenshots\DEC_1062-Captura-Login_por_Identidad_Digital113717.jpg"/>
                     <pic:cNvPicPr>
                       <a:picLocks noChangeAspect="true"/>
                     </pic:cNvPicPr>
@@ -92,12 +92,12 @@
         <w:drawing>
           <wp:inline distT="0" distR="0" distB="0" distL="0">
             <wp:extent cx="5080000" cy="5080000"/>
-            <wp:docPr id="1" name="Drawing 1" descr="C:\Users\Laura Andrade\eclipse-workspace\Dec5\screenshots\DEC_1062-Captura-Click_al_botón_Autorizar15583.jpg"/>
-            <a:graphic xmlns:a="http://schemas.openxmlformats.org/drawingml/2006/main">
-              <a:graphicData uri="http://schemas.openxmlformats.org/drawingml/2006/picture">
-                <pic:pic xmlns:pic="http://schemas.openxmlformats.org/drawingml/2006/picture">
-                  <pic:nvPicPr>
-                    <pic:cNvPr id="0" name="Picture 1" descr="C:\Users\Laura Andrade\eclipse-workspace\Dec5\screenshots\DEC_1062-Captura-Click_al_botón_Autorizar15583.jpg"/>
+            <wp:docPr id="1" name="Drawing 1" descr="C:\Users\Laura Andrade\eclipse-workspace\Dec5\screenshots\DEC_1062-Captura-Click_al_botón_Autorizar113725.jpg"/>
+            <a:graphic xmlns:a="http://schemas.openxmlformats.org/drawingml/2006/main">
+              <a:graphicData uri="http://schemas.openxmlformats.org/drawingml/2006/picture">
+                <pic:pic xmlns:pic="http://schemas.openxmlformats.org/drawingml/2006/picture">
+                  <pic:nvPicPr>
+                    <pic:cNvPr id="0" name="Picture 1" descr="C:\Users\Laura Andrade\eclipse-workspace\Dec5\screenshots\DEC_1062-Captura-Click_al_botón_Autorizar113725.jpg"/>
                     <pic:cNvPicPr>
                       <a:picLocks noChangeAspect="true"/>
                     </pic:cNvPicPr>
@@ -147,12 +147,12 @@
         <w:drawing>
           <wp:inline distT="0" distR="0" distB="0" distL="0">
             <wp:extent cx="5080000" cy="5080000"/>
-            <wp:docPr id="2" name="Drawing 2" descr="C:\Users\Laura Andrade\eclipse-workspace\Dec5\screenshots\DEC_1062-Captura-Click_a_Nombre_Usuario15586.jpg"/>
-            <a:graphic xmlns:a="http://schemas.openxmlformats.org/drawingml/2006/main">
-              <a:graphicData uri="http://schemas.openxmlformats.org/drawingml/2006/picture">
-                <pic:pic xmlns:pic="http://schemas.openxmlformats.org/drawingml/2006/picture">
-                  <pic:nvPicPr>
-                    <pic:cNvPr id="0" name="Picture 2" descr="C:\Users\Laura Andrade\eclipse-workspace\Dec5\screenshots\DEC_1062-Captura-Click_a_Nombre_Usuario15586.jpg"/>
+            <wp:docPr id="2" name="Drawing 2" descr="C:\Users\Laura Andrade\eclipse-workspace\Dec5\screenshots\DEC_1062-Captura-Click_a_Nombre_Usuario113728.jpg"/>
+            <a:graphic xmlns:a="http://schemas.openxmlformats.org/drawingml/2006/main">
+              <a:graphicData uri="http://schemas.openxmlformats.org/drawingml/2006/picture">
+                <pic:pic xmlns:pic="http://schemas.openxmlformats.org/drawingml/2006/picture">
+                  <pic:nvPicPr>
+                    <pic:cNvPr id="0" name="Picture 2" descr="C:\Users\Laura Andrade\eclipse-workspace\Dec5\screenshots\DEC_1062-Captura-Click_a_Nombre_Usuario113728.jpg"/>
                     <pic:cNvPicPr>
                       <a:picLocks noChangeAspect="true"/>
                     </pic:cNvPicPr>
@@ -202,12 +202,12 @@
         <w:drawing>
           <wp:inline distT="0" distR="0" distB="0" distL="0">
             <wp:extent cx="5080000" cy="5080000"/>
-            <wp:docPr id="3" name="Drawing 3" descr="C:\Users\Laura Andrade\eclipse-workspace\Dec5\screenshots\DEC_1062-Captura-Click_empresa_ACEPTA15588.jpg"/>
-            <a:graphic xmlns:a="http://schemas.openxmlformats.org/drawingml/2006/main">
-              <a:graphicData uri="http://schemas.openxmlformats.org/drawingml/2006/picture">
-                <pic:pic xmlns:pic="http://schemas.openxmlformats.org/drawingml/2006/picture">
-                  <pic:nvPicPr>
-                    <pic:cNvPr id="0" name="Picture 3" descr="C:\Users\Laura Andrade\eclipse-workspace\Dec5\screenshots\DEC_1062-Captura-Click_empresa_ACEPTA15588.jpg"/>
+            <wp:docPr id="3" name="Drawing 3" descr="C:\Users\Laura Andrade\eclipse-workspace\Dec5\screenshots\DEC_1062-Captura-Click_empresa_ACEPTA113730.jpg"/>
+            <a:graphic xmlns:a="http://schemas.openxmlformats.org/drawingml/2006/main">
+              <a:graphicData uri="http://schemas.openxmlformats.org/drawingml/2006/picture">
+                <pic:pic xmlns:pic="http://schemas.openxmlformats.org/drawingml/2006/picture">
+                  <pic:nvPicPr>
+                    <pic:cNvPr id="0" name="Picture 3" descr="C:\Users\Laura Andrade\eclipse-workspace\Dec5\screenshots\DEC_1062-Captura-Click_empresa_ACEPTA113730.jpg"/>
                     <pic:cNvPicPr>
                       <a:picLocks noChangeAspect="true"/>
                     </pic:cNvPicPr>
@@ -257,12 +257,12 @@
         <w:drawing>
           <wp:inline distT="0" distR="0" distB="0" distL="0">
             <wp:extent cx="5080000" cy="5080000"/>
-            <wp:docPr id="4" name="Drawing 4" descr="C:\Users\Laura Andrade\eclipse-workspace\Dec5\screenshots\DEC_1062-Captura-Click_Mis_Documentos155813.jpg"/>
-            <a:graphic xmlns:a="http://schemas.openxmlformats.org/drawingml/2006/main">
-              <a:graphicData uri="http://schemas.openxmlformats.org/drawingml/2006/picture">
-                <pic:pic xmlns:pic="http://schemas.openxmlformats.org/drawingml/2006/picture">
-                  <pic:nvPicPr>
-                    <pic:cNvPr id="0" name="Picture 4" descr="C:\Users\Laura Andrade\eclipse-workspace\Dec5\screenshots\DEC_1062-Captura-Click_Mis_Documentos155813.jpg"/>
+            <wp:docPr id="4" name="Drawing 4" descr="C:\Users\Laura Andrade\eclipse-workspace\Dec5\screenshots\DEC_1062-Captura-Click_Mis_Documentos113735.jpg"/>
+            <a:graphic xmlns:a="http://schemas.openxmlformats.org/drawingml/2006/main">
+              <a:graphicData uri="http://schemas.openxmlformats.org/drawingml/2006/picture">
+                <pic:pic xmlns:pic="http://schemas.openxmlformats.org/drawingml/2006/picture">
+                  <pic:nvPicPr>
+                    <pic:cNvPr id="0" name="Picture 4" descr="C:\Users\Laura Andrade\eclipse-workspace\Dec5\screenshots\DEC_1062-Captura-Click_Mis_Documentos113735.jpg"/>
                     <pic:cNvPicPr>
                       <a:picLocks noChangeAspect="true"/>
                     </pic:cNvPicPr>
@@ -298,26 +298,26 @@
           <w:b w:val="off"/>
           <w:sz w:val="28"/>
         </w:rPr>
-        <w:t>Datos Etiqueta Ingresada</w:t>
-      </w:r>
-    </w:p>
-    <w:p/>
-    <w:p>
-      <w:pPr>
-        <w:jc w:val="center"/>
-      </w:pPr>
-      <w:r/>
-      <w:r>
-        <w:br/>
-        <w:drawing>
-          <wp:inline distT="0" distR="0" distB="0" distL="0">
-            <wp:extent cx="5080000" cy="5080000"/>
-            <wp:docPr id="5" name="Drawing 5" descr="C:\Users\Laura Andrade\eclipse-workspace\Dec5\screenshots\DEC_1062-Captura-Etiqueta155831.jpg"/>
-            <a:graphic xmlns:a="http://schemas.openxmlformats.org/drawingml/2006/main">
-              <a:graphicData uri="http://schemas.openxmlformats.org/drawingml/2006/picture">
-                <pic:pic xmlns:pic="http://schemas.openxmlformats.org/drawingml/2006/picture">
-                  <pic:nvPicPr>
-                    <pic:cNvPr id="0" name="Picture 5" descr="C:\Users\Laura Andrade\eclipse-workspace\Dec5\screenshots\DEC_1062-Captura-Etiqueta155831.jpg"/>
+        <w:t>Busqueda realizada</w:t>
+      </w:r>
+    </w:p>
+    <w:p/>
+    <w:p>
+      <w:pPr>
+        <w:jc w:val="center"/>
+      </w:pPr>
+      <w:r/>
+      <w:r>
+        <w:br/>
+        <w:drawing>
+          <wp:inline distT="0" distR="0" distB="0" distL="0">
+            <wp:extent cx="5080000" cy="5080000"/>
+            <wp:docPr id="5" name="Drawing 5" descr="C:\Users\Laura Andrade\eclipse-workspace\Dec5\screenshots\DEC_1062-Captura-Busqueda_realizada113738.jpg"/>
+            <a:graphic xmlns:a="http://schemas.openxmlformats.org/drawingml/2006/main">
+              <a:graphicData uri="http://schemas.openxmlformats.org/drawingml/2006/picture">
+                <pic:pic xmlns:pic="http://schemas.openxmlformats.org/drawingml/2006/picture">
+                  <pic:nvPicPr>
+                    <pic:cNvPr id="0" name="Picture 5" descr="C:\Users\Laura Andrade\eclipse-workspace\Dec5\screenshots\DEC_1062-Captura-Busqueda_realizada113738.jpg"/>
                     <pic:cNvPicPr>
                       <a:picLocks noChangeAspect="true"/>
                     </pic:cNvPicPr>
@@ -353,87 +353,32 @@
           <w:b w:val="off"/>
           <w:sz w:val="28"/>
         </w:rPr>
-        <w:t>Resultado Busqueda de etiquetas</w:t>
-      </w:r>
-    </w:p>
-    <w:p/>
-    <w:p>
-      <w:pPr>
-        <w:jc w:val="center"/>
-      </w:pPr>
-      <w:r/>
-      <w:r>
-        <w:br/>
-        <w:drawing>
-          <wp:inline distT="0" distR="0" distB="0" distL="0">
-            <wp:extent cx="5080000" cy="5080000"/>
-            <wp:docPr id="6" name="Drawing 6" descr="C:\Users\Laura Andrade\eclipse-workspace\Dec5\screenshots\DEC_1062-Captura-Resultado_Busqueda_de_etiquetas155832.jpg"/>
-            <a:graphic xmlns:a="http://schemas.openxmlformats.org/drawingml/2006/main">
-              <a:graphicData uri="http://schemas.openxmlformats.org/drawingml/2006/picture">
-                <pic:pic xmlns:pic="http://schemas.openxmlformats.org/drawingml/2006/picture">
-                  <pic:nvPicPr>
-                    <pic:cNvPr id="0" name="Picture 6" descr="C:\Users\Laura Andrade\eclipse-workspace\Dec5\screenshots\DEC_1062-Captura-Resultado_Busqueda_de_etiquetas155832.jpg"/>
-                    <pic:cNvPicPr>
-                      <a:picLocks noChangeAspect="true"/>
-                    </pic:cNvPicPr>
-                  </pic:nvPicPr>
-                  <pic:blipFill>
-                    <a:blip r:embed="rId7"/>
-                    <a:stretch>
-                      <a:fillRect/>
-                    </a:stretch>
-                  </pic:blipFill>
-                  <pic:spPr>
-                    <a:xfrm>
-                      <a:off x="0" y="0"/>
-                      <a:ext cx="5080000" cy="5080000"/>
-                    </a:xfrm>
-                    <a:prstGeom prst="rect">
-                      <a:avLst/>
-                    </a:prstGeom>
-                  </pic:spPr>
-                </pic:pic>
-              </a:graphicData>
-            </a:graphic>
-          </wp:inline>
-        </w:drawing>
-      </w:r>
-    </w:p>
-    <w:p>
-      <w:pPr>
-        <w:jc w:val="left"/>
-      </w:pPr>
-      <w:r>
-        <w:rPr>
-          <w:b w:val="off"/>
-          <w:sz w:val="28"/>
-        </w:rPr>
-        <w:t>Caso NOK</w:t>
-      </w:r>
-    </w:p>
-    <w:p/>
-    <w:p>
-      <w:pPr>
-        <w:jc w:val="center"/>
-      </w:pPr>
-      <w:r/>
-      <w:r>
-        <w:br/>
-        <w:drawing>
-          <wp:inline distT="0" distR="0" distB="0" distL="0">
-            <wp:extent cx="5080000" cy="5080000"/>
-            <wp:docPr id="7" name="Drawing 7" descr="C:\Users\Laura Andrade\eclipse-workspace\Dec5\screenshots\DEC_1062-Captura-Caso_NOK155833.jpg"/>
-            <a:graphic xmlns:a="http://schemas.openxmlformats.org/drawingml/2006/main">
-              <a:graphicData uri="http://schemas.openxmlformats.org/drawingml/2006/picture">
-                <pic:pic xmlns:pic="http://schemas.openxmlformats.org/drawingml/2006/picture">
-                  <pic:nvPicPr>
-                    <pic:cNvPr id="0" name="Picture 7" descr="C:\Users\Laura Andrade\eclipse-workspace\Dec5\screenshots\DEC_1062-Captura-Caso_NOK155833.jpg"/>
-                    <pic:cNvPicPr>
-                      <a:picLocks noChangeAspect="true"/>
-                    </pic:cNvPicPr>
-                  </pic:nvPicPr>
-                  <pic:blipFill>
-                    <a:blip r:embed="rId7"/>
+        <w:t>Busqueda OK</w:t>
+      </w:r>
+    </w:p>
+    <w:p/>
+    <w:p>
+      <w:pPr>
+        <w:jc w:val="center"/>
+      </w:pPr>
+      <w:r/>
+      <w:r>
+        <w:br/>
+        <w:drawing>
+          <wp:inline distT="0" distR="0" distB="0" distL="0">
+            <wp:extent cx="5080000" cy="5080000"/>
+            <wp:docPr id="6" name="Drawing 6" descr="C:\Users\Laura Andrade\eclipse-workspace\Dec5\screenshots\DEC_1062-Captura-Busqueda_OK113758.jpg"/>
+            <a:graphic xmlns:a="http://schemas.openxmlformats.org/drawingml/2006/main">
+              <a:graphicData uri="http://schemas.openxmlformats.org/drawingml/2006/picture">
+                <pic:pic xmlns:pic="http://schemas.openxmlformats.org/drawingml/2006/picture">
+                  <pic:nvPicPr>
+                    <pic:cNvPr id="0" name="Picture 6" descr="C:\Users\Laura Andrade\eclipse-workspace\Dec5\screenshots\DEC_1062-Captura-Busqueda_OK113758.jpg"/>
+                    <pic:cNvPicPr>
+                      <a:picLocks noChangeAspect="true"/>
+                    </pic:cNvPicPr>
+                  </pic:nvPicPr>
+                  <pic:blipFill>
+                    <a:blip r:embed="rId8"/>
                     <a:stretch>
                       <a:fillRect/>
                     </a:stretch>

</xml_diff>